<commit_message>
Version 1.0, Saltar, andar, disparar, primer enemigo
</commit_message>
<xml_diff>
--- a/documentacion/Documento Iniciación al proyecto.docx
+++ b/documentacion/Documento Iniciación al proyecto.docx
@@ -1651,7 +1651,7 @@
             <w:noProof/>
             <w:webHidden/>
           </w:rPr>
-          <w:t>4</w:t>
+          <w:t>3</w:t>
         </w:r>
         <w:r>
           <w:rPr>
@@ -1797,7 +1797,7 @@
             <w:noProof/>
             <w:webHidden/>
           </w:rPr>
-          <w:t>4</w:t>
+          <w:t>3</w:t>
         </w:r>
         <w:r>
           <w:rPr>
@@ -1903,7 +1903,7 @@
             <w:noProof/>
             <w:webHidden/>
           </w:rPr>
-          <w:t>4</w:t>
+          <w:t>3</w:t>
         </w:r>
         <w:r>
           <w:rPr>
@@ -2025,7 +2025,7 @@
             <w:noProof/>
             <w:webHidden/>
           </w:rPr>
-          <w:t>5</w:t>
+          <w:t>3</w:t>
         </w:r>
         <w:r>
           <w:rPr>
@@ -2131,7 +2131,7 @@
             <w:noProof/>
             <w:webHidden/>
           </w:rPr>
-          <w:t>6</w:t>
+          <w:t>3</w:t>
         </w:r>
         <w:r>
           <w:rPr>
@@ -2540,14 +2540,41 @@
         <w:rPr>
           <w:iCs/>
           <w:kern w:val="32"/>
+          <w:u w:val="single"/>
         </w:rPr>
       </w:pPr>
       <w:r>
         <w:rPr>
           <w:iCs/>
           <w:kern w:val="32"/>
-        </w:rPr>
-        <w:t>El proyecto trata de crear un juego Flash en AS3(Action Script 3), el cual implementará una nueva forma de jugabilidad en la que los niveles de este son publicados cada cierto tiempo, a modo de serie de TV.</w:t>
+          <w:u w:val="single"/>
+        </w:rPr>
+        <w:t>El proyecto trata de crear un juego Flash en AS3(Action Script 3), utilizando el motor de juegos CitrusEngine.</w:t>
+      </w:r>
+    </w:p>
+    <w:p>
+      <w:pPr>
+        <w:ind w:left="708"/>
+        <w:jc w:val="both"/>
+        <w:rPr>
+          <w:iCs/>
+          <w:kern w:val="32"/>
+        </w:rPr>
+      </w:pPr>
+      <w:r>
+        <w:rPr>
+          <w:iCs/>
+          <w:kern w:val="32"/>
+          <w:u w:val="single"/>
+        </w:rPr>
+        <w:t>El juego</w:t>
+      </w:r>
+      <w:r>
+        <w:rPr>
+          <w:iCs/>
+          <w:kern w:val="32"/>
+        </w:rPr>
+        <w:t xml:space="preserve"> implementará una nueva forma de jugabilidad en la que los niveles de este son publicados cada cierto tiempo, a modo de serie de TV.</w:t>
       </w:r>
     </w:p>
     <w:p>
@@ -2754,8 +2781,15 @@
     </w:p>
     <w:tbl>
       <w:tblPr>
-        <w:tblStyle w:val="TableGrid"/>
         <w:tblW w:w="0" w:type="auto"/>
+        <w:tblBorders>
+          <w:top w:val="single" w:sz="4" w:space="0" w:color="auto"/>
+          <w:left w:val="single" w:sz="4" w:space="0" w:color="auto"/>
+          <w:bottom w:val="single" w:sz="4" w:space="0" w:color="auto"/>
+          <w:right w:val="single" w:sz="4" w:space="0" w:color="auto"/>
+          <w:insideH w:val="single" w:sz="4" w:space="0" w:color="auto"/>
+          <w:insideV w:val="single" w:sz="4" w:space="0" w:color="auto"/>
+        </w:tblBorders>
         <w:tblLook w:val="01E0"/>
       </w:tblPr>
       <w:tblGrid>
@@ -3922,8 +3956,15 @@
     </w:p>
     <w:tbl>
       <w:tblPr>
-        <w:tblStyle w:val="TableGrid"/>
         <w:tblW w:w="0" w:type="auto"/>
+        <w:tblBorders>
+          <w:top w:val="single" w:sz="4" w:space="0" w:color="auto"/>
+          <w:left w:val="single" w:sz="4" w:space="0" w:color="auto"/>
+          <w:bottom w:val="single" w:sz="4" w:space="0" w:color="auto"/>
+          <w:right w:val="single" w:sz="4" w:space="0" w:color="auto"/>
+          <w:insideH w:val="single" w:sz="4" w:space="0" w:color="auto"/>
+          <w:insideV w:val="single" w:sz="4" w:space="0" w:color="auto"/>
+        </w:tblBorders>
         <w:tblLook w:val="01E0"/>
       </w:tblPr>
       <w:tblGrid>
@@ -4050,21 +4091,7 @@
                 <w:iCs/>
                 <w:kern w:val="32"/>
               </w:rPr>
-              <w:t>Fiabilidad,</w:t>
-            </w:r>
-            <w:r>
-              <w:rPr>
-                <w:iCs/>
-                <w:kern w:val="32"/>
-              </w:rPr>
-              <w:t>E</w:t>
-            </w:r>
-            <w:r>
-              <w:rPr>
-                <w:iCs/>
-                <w:kern w:val="32"/>
-              </w:rPr>
-              <w:t>conómico</w:t>
+              <w:t>Fiabilidad,Económico</w:t>
             </w:r>
           </w:p>
         </w:tc>
@@ -4449,7 +4476,7 @@
               <w:rFonts w:ascii="Calibri" w:hAnsi="Calibri"/>
               <w:noProof/>
             </w:rPr>
-            <w:t>3</w:t>
+            <w:t>4</w:t>
           </w:r>
           <w:r>
             <w:rPr>

</xml_diff>